<commit_message>
Expanded on the different phase documents
</commit_message>
<xml_diff>
--- a/_DOCUMENTATION/Project Phases.docx
+++ b/_DOCUMENTATION/Project Phases.docx
@@ -70,14 +70,53 @@
         <w:pStyle w:val="NoSpacing"/>
       </w:pPr>
       <w:r>
-        <w:t xml:space="preserve">In this phase the main </w:t>
-      </w:r>
-      <w:r>
-        <w:t xml:space="preserve">… is to create a start on the documentation and </w:t>
-      </w:r>
+        <w:t xml:space="preserve">In this phase, </w:t>
+      </w:r>
+      <w:r>
+        <w:t xml:space="preserve">the main </w:t>
+      </w:r>
+      <w:r>
+        <w:t xml:space="preserve">focus </w:t>
+      </w:r>
+      <w:r>
+        <w:t xml:space="preserve">is to create a start on the documentation and </w:t>
+      </w:r>
+      <w:r>
+        <w:t xml:space="preserve">to start working with the different software &amp; services involved in the project. </w:t>
+      </w:r>
+      <w:r>
+        <w:t>This phase is complete when we have all the services up and running and the definition of Phase B &amp; C are done.</w:t>
+      </w:r>
+      <w:r>
+        <w:t xml:space="preserve"> Read more about this phase in the defined/deferred Project Phase document.</w:t>
+      </w:r>
+    </w:p>
+    <w:p>
+      <w:pPr>
+        <w:pStyle w:val="NoSpacing"/>
+      </w:pPr>
+    </w:p>
+    <w:p>
+      <w:pPr>
+        <w:pStyle w:val="NoSpacing"/>
+      </w:pPr>
       <w:bookmarkStart w:id="0" w:name="_GoBack"/>
       <w:bookmarkEnd w:id="0"/>
     </w:p>
+    <w:p>
+      <w:pPr>
+        <w:pStyle w:val="NoSpacing"/>
+      </w:pPr>
+    </w:p>
+    <w:p>
+      <w:pPr>
+        <w:pStyle w:val="Heading1"/>
+      </w:pPr>
+      <w:r>
+        <w:t>Phase B – Learning the ropes</w:t>
+      </w:r>
+    </w:p>
+    <w:p/>
     <w:sectPr>
       <w:pgSz w:w="11906" w:h="16838"/>
       <w:pgMar w:top="1440" w:right="1440" w:bottom="1440" w:left="1440" w:header="720" w:footer="720" w:gutter="0"/>
@@ -1362,7 +1401,7 @@
 </file>
 
 <file path=customXml/itemProps1.xml><?xml version="1.0" encoding="utf-8"?>
-<ds:datastoreItem xmlns:ds="http://schemas.openxmlformats.org/officeDocument/2006/customXml" ds:itemID="{CB09A8FC-C1B1-4414-ABAE-556F9EFA4941}">
+<ds:datastoreItem xmlns:ds="http://schemas.openxmlformats.org/officeDocument/2006/customXml" ds:itemID="{4EB15F99-6E03-440B-987D-D409DAD18023}">
   <ds:schemaRefs>
     <ds:schemaRef ds:uri="http://schemas.openxmlformats.org/officeDocument/2006/bibliography"/>
   </ds:schemaRefs>

</xml_diff>